<commit_message>
Corregido words y visitors
</commit_message>
<xml_diff>
--- a/metalenguajes/GAt_GestMemoria.docx
+++ b/metalenguajes/GAt_GestMemoria.docx
@@ -604,8 +604,10 @@
                 <w:szCs w:val="24"/>
                 <w:lang w:val="en-US"/>
               </w:rPr>
-              <w:t>∑</w:t>
-            </w:r>
+              <w:t xml:space="preserve">∑ </w:t>
+            </w:r>
+            <w:proofErr w:type="spellStart"/>
+            <w:proofErr w:type="gramStart"/>
             <w:r>
               <w:rPr>
                 <w:rFonts w:ascii="Cambria" w:hAnsi="Cambria" w:cs="Calibri"/>
@@ -613,29 +615,28 @@
                 <w:szCs w:val="24"/>
                 <w:lang w:val="en-US"/>
               </w:rPr>
-              <w:t xml:space="preserve"> </w:t>
-            </w:r>
-            <w:proofErr w:type="spellStart"/>
-            <w:proofErr w:type="gramStart"/>
+              <w:t>definition</w:t>
+            </w:r>
             <w:r>
               <w:rPr>
                 <w:rFonts w:ascii="Cambria" w:hAnsi="Cambria" w:cs="Calibri"/>
                 <w:sz w:val="24"/>
                 <w:szCs w:val="24"/>
-                <w:lang w:val="en-US"/>
-              </w:rPr>
-              <w:t>definition</w:t>
+                <w:vertAlign w:val="subscript"/>
+                <w:lang w:val="en-US"/>
+              </w:rPr>
+              <w:t>i</w:t>
             </w:r>
             <w:r>
               <w:rPr>
                 <w:rFonts w:ascii="Cambria" w:hAnsi="Cambria" w:cs="Calibri"/>
                 <w:sz w:val="24"/>
                 <w:szCs w:val="24"/>
-                <w:vertAlign w:val="subscript"/>
-                <w:lang w:val="en-US"/>
-              </w:rPr>
-              <w:t>i</w:t>
-            </w:r>
+                <w:lang w:val="en-US"/>
+              </w:rPr>
+              <w:t>.type</w:t>
+            </w:r>
+            <w:proofErr w:type="gramEnd"/>
             <w:r>
               <w:rPr>
                 <w:rFonts w:ascii="Cambria" w:hAnsi="Cambria" w:cs="Calibri"/>
@@ -643,9 +644,9 @@
                 <w:szCs w:val="24"/>
                 <w:lang w:val="en-US"/>
               </w:rPr>
-              <w:t>.type</w:t>
-            </w:r>
-            <w:proofErr w:type="gramEnd"/>
+              <w:t>.size</w:t>
+            </w:r>
+            <w:proofErr w:type="spellEnd"/>
             <w:r>
               <w:rPr>
                 <w:rFonts w:ascii="Cambria" w:hAnsi="Cambria" w:cs="Calibri"/>
@@ -653,7 +654,17 @@
                 <w:szCs w:val="24"/>
                 <w:lang w:val="en-US"/>
               </w:rPr>
-              <w:t>.size</w:t>
+              <w:t xml:space="preserve"> * </w:t>
+            </w:r>
+            <w:proofErr w:type="spellStart"/>
+            <w:r>
+              <w:rPr>
+                <w:rFonts w:ascii="Cambria" w:hAnsi="Cambria" w:cs="Calibri"/>
+                <w:sz w:val="24"/>
+                <w:szCs w:val="24"/>
+                <w:lang w:val="en-US"/>
+              </w:rPr>
+              <w:t>definition.name.size</w:t>
             </w:r>
             <w:proofErr w:type="spellEnd"/>
             <w:r>
@@ -978,8 +989,9 @@
                 <w:szCs w:val="24"/>
                 <w:lang w:val="en-US"/>
               </w:rPr>
-              <w:t xml:space="preserve">4 + </w:t>
-            </w:r>
+              <w:t xml:space="preserve">4 + ∑ </w:t>
+            </w:r>
+            <w:proofErr w:type="spellStart"/>
             <w:r>
               <w:rPr>
                 <w:rFonts w:ascii="Cambria" w:hAnsi="Cambria" w:cs="Calibri"/>
@@ -987,18 +999,165 @@
                 <w:szCs w:val="24"/>
                 <w:lang w:val="en-US"/>
               </w:rPr>
-              <w:t>∑</w:t>
+              <w:t>parameter</w:t>
             </w:r>
             <w:r>
               <w:rPr>
                 <w:rFonts w:ascii="Cambria" w:hAnsi="Cambria" w:cs="Calibri"/>
                 <w:sz w:val="24"/>
                 <w:szCs w:val="24"/>
+                <w:vertAlign w:val="subscript"/>
+                <w:lang w:val="en-US"/>
+              </w:rPr>
+              <w:t>i</w:t>
+            </w:r>
+            <w:r>
+              <w:rPr>
+                <w:rFonts w:ascii="Cambria" w:hAnsi="Cambria" w:cs="Calibri"/>
+                <w:sz w:val="24"/>
+                <w:szCs w:val="24"/>
+                <w:lang w:val="en-US"/>
+              </w:rPr>
+              <w:t>.type.s</w:t>
+            </w:r>
+            <w:r>
+              <w:rPr>
+                <w:rFonts w:ascii="Cambria" w:hAnsi="Cambria" w:cs="Calibri"/>
+                <w:sz w:val="24"/>
+                <w:szCs w:val="24"/>
+                <w:lang w:val="en-US"/>
+              </w:rPr>
+              <w:t>ize</w:t>
+            </w:r>
+            <w:proofErr w:type="spellEnd"/>
+            <w:r>
+              <w:rPr>
+                <w:rFonts w:ascii="Cambria" w:hAnsi="Cambria" w:cs="Calibri"/>
+                <w:sz w:val="24"/>
+                <w:szCs w:val="24"/>
+                <w:lang w:val="en-US"/>
+              </w:rPr>
+              <w:t xml:space="preserve"> | 0 &lt;= j &lt; </w:t>
+            </w:r>
+            <w:proofErr w:type="spellStart"/>
+            <w:r>
+              <w:rPr>
+                <w:rFonts w:ascii="Cambria" w:hAnsi="Cambria" w:cs="Calibri"/>
+                <w:sz w:val="24"/>
+                <w:szCs w:val="24"/>
+                <w:lang w:val="en-US"/>
+              </w:rPr>
+              <w:t>i</w:t>
+            </w:r>
+            <w:proofErr w:type="spellEnd"/>
+          </w:p>
+          <w:p>
+            <w:pPr>
+              <w:rPr>
+                <w:rFonts w:ascii="Cambria" w:hAnsi="Cambria"/>
+                <w:sz w:val="24"/>
+                <w:szCs w:val="24"/>
+                <w:lang w:val="en-US"/>
+              </w:rPr>
+            </w:pPr>
+            <w:proofErr w:type="spellStart"/>
+            <w:proofErr w:type="gramStart"/>
+            <w:r>
+              <w:rPr>
+                <w:rFonts w:ascii="Cambria" w:hAnsi="Cambria"/>
+                <w:sz w:val="24"/>
+                <w:szCs w:val="24"/>
+                <w:lang w:val="en-US"/>
+              </w:rPr>
+              <w:t>definition</w:t>
+            </w:r>
+            <w:r>
+              <w:rPr>
+                <w:rFonts w:ascii="Cambria" w:hAnsi="Cambria"/>
+                <w:sz w:val="24"/>
+                <w:szCs w:val="24"/>
+                <w:vertAlign w:val="subscript"/>
+                <w:lang w:val="en-US"/>
+              </w:rPr>
+              <w:t>i</w:t>
+            </w:r>
+            <w:r>
+              <w:rPr>
+                <w:rFonts w:ascii="Cambria" w:hAnsi="Cambria"/>
+                <w:sz w:val="24"/>
+                <w:szCs w:val="24"/>
+                <w:lang w:val="en-US"/>
+              </w:rPr>
+              <w:t>.address</w:t>
+            </w:r>
+            <w:proofErr w:type="spellEnd"/>
+            <w:proofErr w:type="gramEnd"/>
+            <w:r>
+              <w:rPr>
+                <w:rFonts w:ascii="Cambria" w:hAnsi="Cambria"/>
+                <w:sz w:val="24"/>
+                <w:szCs w:val="24"/>
+                <w:lang w:val="en-US"/>
+              </w:rPr>
+              <w:t xml:space="preserve"> = </w:t>
+            </w:r>
+            <w:r>
+              <w:rPr>
+                <w:rFonts w:ascii="Cambria" w:hAnsi="Cambria" w:cs="Calibri"/>
+                <w:sz w:val="24"/>
+                <w:szCs w:val="24"/>
+                <w:lang w:val="en-US"/>
+              </w:rPr>
+              <w:t>∑ -</w:t>
+            </w:r>
+            <w:proofErr w:type="spellStart"/>
+            <w:r>
+              <w:rPr>
+                <w:rFonts w:ascii="Cambria" w:hAnsi="Cambria" w:cs="Calibri"/>
+                <w:sz w:val="24"/>
+                <w:szCs w:val="24"/>
+                <w:lang w:val="en-US"/>
+              </w:rPr>
+              <w:t>definition</w:t>
+            </w:r>
+            <w:r>
+              <w:rPr>
+                <w:rFonts w:ascii="Cambria" w:hAnsi="Cambria" w:cs="Calibri"/>
+                <w:sz w:val="24"/>
+                <w:szCs w:val="24"/>
+                <w:vertAlign w:val="subscript"/>
+                <w:lang w:val="en-US"/>
+              </w:rPr>
+              <w:t>i.</w:t>
+            </w:r>
+            <w:r>
+              <w:rPr>
+                <w:rFonts w:ascii="Cambria" w:hAnsi="Cambria" w:cs="Calibri"/>
+                <w:sz w:val="24"/>
+                <w:szCs w:val="24"/>
+                <w:lang w:val="en-US"/>
+              </w:rPr>
+              <w:t>type.s</w:t>
+            </w:r>
+            <w:r>
+              <w:rPr>
+                <w:rFonts w:ascii="Cambria" w:hAnsi="Cambria" w:cs="Calibri"/>
+                <w:sz w:val="24"/>
+                <w:szCs w:val="24"/>
+                <w:lang w:val="en-US"/>
+              </w:rPr>
+              <w:t>ize</w:t>
+            </w:r>
+            <w:proofErr w:type="spellEnd"/>
+            <w:r>
+              <w:rPr>
+                <w:rFonts w:ascii="Cambria" w:hAnsi="Cambria" w:cs="Calibri"/>
+                <w:sz w:val="24"/>
+                <w:szCs w:val="24"/>
                 <w:lang w:val="en-US"/>
               </w:rPr>
               <w:t xml:space="preserve"> </w:t>
             </w:r>
-            <w:proofErr w:type="spellStart"/>
             <w:r>
               <w:rPr>
                 <w:rFonts w:ascii="Cambria" w:hAnsi="Cambria" w:cs="Calibri"/>
@@ -1006,18 +1165,19 @@
                 <w:szCs w:val="24"/>
                 <w:lang w:val="en-US"/>
               </w:rPr>
-              <w:t>parameter</w:t>
-            </w:r>
+              <w:t xml:space="preserve">* </w:t>
+            </w:r>
+            <w:proofErr w:type="spellStart"/>
             <w:r>
               <w:rPr>
                 <w:rFonts w:ascii="Cambria" w:hAnsi="Cambria" w:cs="Calibri"/>
                 <w:sz w:val="24"/>
                 <w:szCs w:val="24"/>
-                <w:vertAlign w:val="subscript"/>
-                <w:lang w:val="en-US"/>
-              </w:rPr>
-              <w:t>i</w:t>
-            </w:r>
+                <w:lang w:val="en-US"/>
+              </w:rPr>
+              <w:t>definition.name.size</w:t>
+            </w:r>
+            <w:proofErr w:type="spellEnd"/>
             <w:r>
               <w:rPr>
                 <w:rFonts w:ascii="Cambria" w:hAnsi="Cambria" w:cs="Calibri"/>
@@ -1025,146 +1185,8 @@
                 <w:szCs w:val="24"/>
                 <w:lang w:val="en-US"/>
               </w:rPr>
-              <w:t>.type.s</w:t>
-            </w:r>
-            <w:r>
-              <w:rPr>
-                <w:rFonts w:ascii="Cambria" w:hAnsi="Cambria" w:cs="Calibri"/>
-                <w:sz w:val="24"/>
-                <w:szCs w:val="24"/>
-                <w:lang w:val="en-US"/>
-              </w:rPr>
-              <w:t>ize</w:t>
-            </w:r>
-            <w:proofErr w:type="spellEnd"/>
-            <w:r>
-              <w:rPr>
-                <w:rFonts w:ascii="Cambria" w:hAnsi="Cambria" w:cs="Calibri"/>
-                <w:sz w:val="24"/>
-                <w:szCs w:val="24"/>
-                <w:lang w:val="en-US"/>
-              </w:rPr>
-              <w:t xml:space="preserve"> | 0 &lt;= j &lt; </w:t>
-            </w:r>
-            <w:proofErr w:type="spellStart"/>
-            <w:r>
-              <w:rPr>
-                <w:rFonts w:ascii="Cambria" w:hAnsi="Cambria" w:cs="Calibri"/>
-                <w:sz w:val="24"/>
-                <w:szCs w:val="24"/>
-                <w:lang w:val="en-US"/>
-              </w:rPr>
-              <w:t>i</w:t>
-            </w:r>
-            <w:proofErr w:type="spellEnd"/>
-          </w:p>
-          <w:p>
-            <w:pPr>
-              <w:rPr>
-                <w:rFonts w:ascii="Cambria" w:hAnsi="Cambria"/>
-                <w:sz w:val="24"/>
-                <w:szCs w:val="24"/>
-                <w:lang w:val="en-US"/>
-              </w:rPr>
-            </w:pPr>
-            <w:proofErr w:type="spellStart"/>
-            <w:proofErr w:type="gramStart"/>
-            <w:r>
-              <w:rPr>
-                <w:rFonts w:ascii="Cambria" w:hAnsi="Cambria"/>
-                <w:sz w:val="24"/>
-                <w:szCs w:val="24"/>
-                <w:lang w:val="en-US"/>
-              </w:rPr>
-              <w:t>definition</w:t>
-            </w:r>
-            <w:r>
-              <w:rPr>
-                <w:rFonts w:ascii="Cambria" w:hAnsi="Cambria"/>
-                <w:sz w:val="24"/>
-                <w:szCs w:val="24"/>
-                <w:vertAlign w:val="subscript"/>
-                <w:lang w:val="en-US"/>
-              </w:rPr>
-              <w:t>i</w:t>
-            </w:r>
-            <w:r>
-              <w:rPr>
-                <w:rFonts w:ascii="Cambria" w:hAnsi="Cambria"/>
-                <w:sz w:val="24"/>
-                <w:szCs w:val="24"/>
-                <w:lang w:val="en-US"/>
-              </w:rPr>
-              <w:t>.address</w:t>
-            </w:r>
-            <w:proofErr w:type="spellEnd"/>
-            <w:proofErr w:type="gramEnd"/>
-            <w:r>
-              <w:rPr>
-                <w:rFonts w:ascii="Cambria" w:hAnsi="Cambria"/>
-                <w:sz w:val="24"/>
-                <w:szCs w:val="24"/>
-                <w:lang w:val="en-US"/>
-              </w:rPr>
-              <w:t xml:space="preserve"> = </w:t>
-            </w:r>
-            <w:r>
-              <w:rPr>
-                <w:rFonts w:ascii="Cambria" w:hAnsi="Cambria" w:cs="Calibri"/>
-                <w:sz w:val="24"/>
-                <w:szCs w:val="24"/>
-                <w:lang w:val="en-US"/>
-              </w:rPr>
-              <w:t>∑</w:t>
-            </w:r>
-            <w:r>
-              <w:rPr>
-                <w:rFonts w:ascii="Cambria" w:hAnsi="Cambria" w:cs="Calibri"/>
-                <w:sz w:val="24"/>
-                <w:szCs w:val="24"/>
-                <w:lang w:val="en-US"/>
-              </w:rPr>
-              <w:t xml:space="preserve"> -</w:t>
-            </w:r>
-            <w:proofErr w:type="spellStart"/>
-            <w:r>
-              <w:rPr>
-                <w:rFonts w:ascii="Cambria" w:hAnsi="Cambria" w:cs="Calibri"/>
-                <w:sz w:val="24"/>
-                <w:szCs w:val="24"/>
-                <w:lang w:val="en-US"/>
-              </w:rPr>
-              <w:t>definition</w:t>
-            </w:r>
-            <w:r>
-              <w:rPr>
-                <w:rFonts w:ascii="Cambria" w:hAnsi="Cambria" w:cs="Calibri"/>
-                <w:sz w:val="24"/>
-                <w:szCs w:val="24"/>
-                <w:vertAlign w:val="subscript"/>
-                <w:lang w:val="en-US"/>
-              </w:rPr>
-              <w:t>i.</w:t>
-            </w:r>
-            <w:r>
-              <w:rPr>
-                <w:rFonts w:ascii="Cambria" w:hAnsi="Cambria" w:cs="Calibri"/>
-                <w:sz w:val="24"/>
-                <w:szCs w:val="24"/>
-                <w:lang w:val="en-US"/>
-              </w:rPr>
-              <w:t>type.s</w:t>
-            </w:r>
-            <w:r>
-              <w:rPr>
-                <w:rFonts w:ascii="Cambria" w:hAnsi="Cambria" w:cs="Calibri"/>
-                <w:sz w:val="24"/>
-                <w:szCs w:val="24"/>
-                <w:lang w:val="en-US"/>
-              </w:rPr>
-              <w:t>ize</w:t>
-            </w:r>
-            <w:proofErr w:type="spellEnd"/>
+              <w:t xml:space="preserve"> | 0 &lt;= j &lt; i</w:t>
+            </w:r>
           </w:p>
         </w:tc>
       </w:tr>
@@ -2753,6 +2775,7 @@
                 <w:szCs w:val="24"/>
                 <w:lang w:val="en-US"/>
               </w:rPr>
+              <w:lastRenderedPageBreak/>
               <w:t> </w:t>
             </w:r>
           </w:p>
@@ -2844,7 +2867,6 @@
                 <w:szCs w:val="24"/>
                 <w:lang w:val="en-US"/>
               </w:rPr>
-              <w:lastRenderedPageBreak/>
               <w:t>exprBinariaAritmetica</w:t>
             </w:r>
             <w:r>
@@ -5733,6 +5755,7 @@
                 <w:sz w:val="24"/>
                 <w:szCs w:val="24"/>
               </w:rPr>
+              <w:lastRenderedPageBreak/>
               <w:t>voidType</w:t>
             </w:r>
             <w:r>
@@ -5862,7 +5885,6 @@
                 <w:sz w:val="24"/>
                 <w:szCs w:val="24"/>
               </w:rPr>
-              <w:lastRenderedPageBreak/>
               <w:t>structType</w:t>
             </w:r>
             <w:r>
@@ -5995,16 +6017,7 @@
                 <w:szCs w:val="24"/>
                 <w:lang w:val="en-US"/>
               </w:rPr>
-              <w:t>∑</w:t>
-            </w:r>
-            <w:r>
-              <w:rPr>
-                <w:rFonts w:ascii="Cambria" w:hAnsi="Cambria" w:cs="Calibri"/>
-                <w:sz w:val="24"/>
-                <w:szCs w:val="24"/>
-                <w:lang w:val="en-US"/>
-              </w:rPr>
-              <w:t xml:space="preserve"> </w:t>
+              <w:t xml:space="preserve">∑ </w:t>
             </w:r>
             <w:proofErr w:type="spellStart"/>
             <w:proofErr w:type="gramStart"/>
@@ -6735,6 +6748,13 @@
           <w:szCs w:val="24"/>
         </w:rPr>
         <w:br/>
+      </w:r>
+      <w:r>
+        <w:rPr>
+          <w:rFonts w:ascii="Cambria" w:hAnsi="Cambria"/>
+          <w:sz w:val="24"/>
+          <w:szCs w:val="24"/>
+        </w:rPr>
         <w:t xml:space="preserve">Recordatorio de los operadores (para cortar y pegar): </w:t>
       </w:r>
       <w:r>
@@ -7268,15 +7288,13 @@
             <w:pPr>
               <w:rPr>
                 <w:rFonts w:ascii="Cambria" w:hAnsi="Cambria"/>
-                <w:color w:val="767171" w:themeColor="background2" w:themeShade="80"/>
-                <w:sz w:val="24"/>
-                <w:szCs w:val="24"/>
-              </w:rPr>
-            </w:pPr>
-            <w:r>
-              <w:rPr>
-                <w:rFonts w:ascii="Cambria" w:hAnsi="Cambria"/>
-                <w:color w:val="767171" w:themeColor="background2" w:themeShade="80"/>
+                <w:sz w:val="24"/>
+                <w:szCs w:val="24"/>
+              </w:rPr>
+            </w:pPr>
+            <w:r>
+              <w:rPr>
+                <w:rFonts w:ascii="Cambria" w:hAnsi="Cambria"/>
                 <w:sz w:val="24"/>
                 <w:szCs w:val="24"/>
               </w:rPr>
@@ -7285,7 +7303,6 @@
             <w:r>
               <w:rPr>
                 <w:rFonts w:ascii="Cambria" w:hAnsi="Cambria"/>
-                <w:color w:val="767171" w:themeColor="background2" w:themeShade="80"/>
                 <w:sz w:val="24"/>
                 <w:szCs w:val="24"/>
               </w:rPr>
@@ -7309,16 +7326,14 @@
             <w:pPr>
               <w:rPr>
                 <w:rFonts w:ascii="Cambria" w:hAnsi="Cambria"/>
-                <w:color w:val="767171" w:themeColor="background2" w:themeShade="80"/>
-                <w:sz w:val="24"/>
-                <w:szCs w:val="24"/>
-              </w:rPr>
-            </w:pPr>
-            <w:proofErr w:type="spellStart"/>
-            <w:r>
-              <w:rPr>
-                <w:rFonts w:ascii="Cambria" w:hAnsi="Cambria"/>
-                <w:color w:val="767171" w:themeColor="background2" w:themeShade="80"/>
+                <w:sz w:val="24"/>
+                <w:szCs w:val="24"/>
+              </w:rPr>
+            </w:pPr>
+            <w:proofErr w:type="spellStart"/>
+            <w:r>
+              <w:rPr>
+                <w:rFonts w:ascii="Cambria" w:hAnsi="Cambria"/>
                 <w:sz w:val="24"/>
                 <w:szCs w:val="24"/>
               </w:rPr>
@@ -7343,16 +7358,14 @@
             <w:pPr>
               <w:rPr>
                 <w:rFonts w:ascii="Cambria" w:hAnsi="Cambria"/>
-                <w:color w:val="767171" w:themeColor="background2" w:themeShade="80"/>
-                <w:sz w:val="24"/>
-                <w:szCs w:val="24"/>
-              </w:rPr>
-            </w:pPr>
-            <w:proofErr w:type="spellStart"/>
-            <w:r>
-              <w:rPr>
-                <w:rFonts w:ascii="Cambria" w:hAnsi="Cambria"/>
-                <w:color w:val="767171" w:themeColor="background2" w:themeShade="80"/>
+                <w:sz w:val="24"/>
+                <w:szCs w:val="24"/>
+              </w:rPr>
+            </w:pPr>
+            <w:proofErr w:type="spellStart"/>
+            <w:r>
+              <w:rPr>
+                <w:rFonts w:ascii="Cambria" w:hAnsi="Cambria"/>
                 <w:sz w:val="24"/>
                 <w:szCs w:val="24"/>
               </w:rPr>
@@ -7377,15 +7390,13 @@
             <w:pPr>
               <w:rPr>
                 <w:rFonts w:ascii="Cambria" w:hAnsi="Cambria"/>
-                <w:color w:val="767171" w:themeColor="background2" w:themeShade="80"/>
-                <w:sz w:val="24"/>
-                <w:szCs w:val="24"/>
-              </w:rPr>
-            </w:pPr>
-            <w:r>
-              <w:rPr>
-                <w:rFonts w:ascii="Cambria" w:hAnsi="Cambria"/>
-                <w:color w:val="767171" w:themeColor="background2" w:themeShade="80"/>
+                <w:sz w:val="24"/>
+                <w:szCs w:val="24"/>
+              </w:rPr>
+            </w:pPr>
+            <w:r>
+              <w:rPr>
+                <w:rFonts w:ascii="Cambria" w:hAnsi="Cambria"/>
                 <w:sz w:val="24"/>
                 <w:szCs w:val="24"/>
               </w:rPr>
@@ -7409,15 +7420,13 @@
             <w:pPr>
               <w:rPr>
                 <w:rFonts w:ascii="Cambria" w:hAnsi="Cambria"/>
-                <w:color w:val="767171" w:themeColor="background2" w:themeShade="80"/>
-                <w:sz w:val="24"/>
-                <w:szCs w:val="24"/>
-              </w:rPr>
-            </w:pPr>
-            <w:r>
-              <w:rPr>
-                <w:rFonts w:ascii="Cambria" w:hAnsi="Cambria"/>
-                <w:color w:val="767171" w:themeColor="background2" w:themeShade="80"/>
+                <w:sz w:val="24"/>
+                <w:szCs w:val="24"/>
+              </w:rPr>
+            </w:pPr>
+            <w:r>
+              <w:rPr>
+                <w:rFonts w:ascii="Cambria" w:hAnsi="Cambria"/>
                 <w:sz w:val="24"/>
                 <w:szCs w:val="24"/>
               </w:rPr>

</xml_diff>